<commit_message>
Felhasználói dokumentáció final, képek hozzáadása
</commit_message>
<xml_diff>
--- a/docs/Felhasználói dokumentáció.docx
+++ b/docs/Felhasználói dokumentáció.docx
@@ -2331,6 +2331,33 @@
           <w:szCs w:val="24"/>
         </w:rPr>
       </w:pPr>
+      <w:r>
+        <w:rPr>
+          <w:rFonts w:ascii="Times New Roman" w:hAnsi="Times New Roman" w:cs="Times New Roman"/>
+          <w:sz w:val="24"/>
+          <w:szCs w:val="24"/>
+        </w:rPr>
+        <w:t>Minden regisztrált felhasználó írhat kommentet, és a komment melletti kuka ikonra kattintva ki tudja törölni, csak a sajá</w:t>
+      </w:r>
+      <w:bookmarkStart w:id="0" w:name="_GoBack"/>
+      <w:bookmarkEnd w:id="0"/>
+      <w:r>
+        <w:rPr>
+          <w:rFonts w:ascii="Times New Roman" w:hAnsi="Times New Roman" w:cs="Times New Roman"/>
+          <w:sz w:val="24"/>
+          <w:szCs w:val="24"/>
+        </w:rPr>
+        <w:t>t, kommentjét</w:t>
+      </w:r>
+    </w:p>
+    <w:p>
+      <w:pPr>
+        <w:rPr>
+          <w:rFonts w:ascii="Times New Roman" w:hAnsi="Times New Roman" w:cs="Times New Roman"/>
+          <w:sz w:val="24"/>
+          <w:szCs w:val="24"/>
+        </w:rPr>
+      </w:pPr>
     </w:p>
     <w:p>
       <w:pPr>
@@ -2451,124 +2478,30 @@
           <w:sz w:val="24"/>
           <w:szCs w:val="24"/>
         </w:rPr>
+        <w:br w:type="page"/>
+      </w:r>
+    </w:p>
+    <w:p>
+      <w:pPr>
+        <w:rPr>
+          <w:rFonts w:ascii="Times New Roman" w:hAnsi="Times New Roman" w:cs="Times New Roman"/>
+          <w:sz w:val="24"/>
+          <w:szCs w:val="24"/>
+        </w:rPr>
+      </w:pPr>
+      <w:r>
+        <w:rPr>
+          <w:rFonts w:ascii="Times New Roman" w:hAnsi="Times New Roman" w:cs="Times New Roman"/>
+          <w:sz w:val="24"/>
+          <w:szCs w:val="24"/>
+        </w:rPr>
+        <w:lastRenderedPageBreak/>
         <w:t>Miután a receptet felvette a kedvencek közé, a kedvencek menüpontban tudja megtekinteni azt, az összes eddig felvett kedvencével együtt.</w:t>
       </w:r>
     </w:p>
     <w:p>
       <w:pPr>
         <w:jc w:val="center"/>
-        <w:rPr>
-          <w:rFonts w:ascii="Times New Roman" w:hAnsi="Times New Roman" w:cs="Times New Roman"/>
-          <w:sz w:val="24"/>
-          <w:szCs w:val="24"/>
-        </w:rPr>
-      </w:pPr>
-      <w:r>
-        <w:rPr>
-          <w:rFonts w:ascii="Times New Roman" w:hAnsi="Times New Roman" w:cs="Times New Roman"/>
-          <w:sz w:val="24"/>
-          <w:szCs w:val="24"/>
-        </w:rPr>
-        <w:t>[kép]</w:t>
-      </w:r>
-    </w:p>
-    <w:p>
-      <w:pPr>
-        <w:rPr>
-          <w:rFonts w:ascii="Times New Roman" w:hAnsi="Times New Roman" w:cs="Times New Roman"/>
-          <w:sz w:val="24"/>
-          <w:szCs w:val="24"/>
-        </w:rPr>
-      </w:pPr>
-      <w:r>
-        <w:rPr>
-          <w:rFonts w:ascii="Times New Roman" w:hAnsi="Times New Roman" w:cs="Times New Roman"/>
-          <w:sz w:val="24"/>
-          <w:szCs w:val="24"/>
-        </w:rPr>
-        <w:t>Eltávolítani a kedvencek közül pedig szintén a csillagra kattintva lehet, akár böngészés közben, akár a kedvencek menüben</w:t>
-      </w:r>
-    </w:p>
-    <w:p>
-      <w:pPr>
-        <w:jc w:val="center"/>
-        <w:rPr>
-          <w:rFonts w:ascii="Times New Roman" w:hAnsi="Times New Roman" w:cs="Times New Roman"/>
-          <w:sz w:val="24"/>
-          <w:szCs w:val="24"/>
-        </w:rPr>
-      </w:pPr>
-      <w:r>
-        <w:rPr>
-          <w:rFonts w:ascii="Times New Roman" w:hAnsi="Times New Roman" w:cs="Times New Roman"/>
-          <w:sz w:val="24"/>
-          <w:szCs w:val="24"/>
-        </w:rPr>
-        <w:t>[kép]</w:t>
-      </w:r>
-    </w:p>
-    <w:p>
-      <w:pPr>
-        <w:rPr>
-          <w:rFonts w:ascii="Times New Roman" w:hAnsi="Times New Roman" w:cs="Times New Roman"/>
-          <w:i/>
-          <w:sz w:val="32"/>
-          <w:szCs w:val="32"/>
-          <w:u w:val="single"/>
-        </w:rPr>
-      </w:pPr>
-      <w:r>
-        <w:rPr>
-          <w:rFonts w:ascii="Times New Roman" w:hAnsi="Times New Roman" w:cs="Times New Roman"/>
-          <w:i/>
-          <w:sz w:val="32"/>
-          <w:szCs w:val="32"/>
-          <w:u w:val="single"/>
-        </w:rPr>
-        <w:br w:type="page"/>
-      </w:r>
-    </w:p>
-    <w:p>
-      <w:pPr>
-        <w:rPr>
-          <w:rFonts w:ascii="Times New Roman" w:hAnsi="Times New Roman" w:cs="Times New Roman"/>
-          <w:i/>
-          <w:sz w:val="32"/>
-          <w:szCs w:val="32"/>
-          <w:u w:val="single"/>
-        </w:rPr>
-      </w:pPr>
-      <w:r>
-        <w:rPr>
-          <w:rFonts w:ascii="Times New Roman" w:hAnsi="Times New Roman" w:cs="Times New Roman"/>
-          <w:i/>
-          <w:sz w:val="32"/>
-          <w:szCs w:val="32"/>
-          <w:u w:val="single"/>
-        </w:rPr>
-        <w:lastRenderedPageBreak/>
-        <w:t>Toplista</w:t>
-      </w:r>
-    </w:p>
-    <w:p>
-      <w:pPr>
-        <w:rPr>
-          <w:rFonts w:ascii="Times New Roman" w:hAnsi="Times New Roman" w:cs="Times New Roman"/>
-          <w:sz w:val="24"/>
-          <w:szCs w:val="24"/>
-        </w:rPr>
-      </w:pPr>
-      <w:r>
-        <w:rPr>
-          <w:rFonts w:ascii="Times New Roman" w:hAnsi="Times New Roman" w:cs="Times New Roman"/>
-          <w:sz w:val="24"/>
-          <w:szCs w:val="24"/>
-        </w:rPr>
-        <w:t>A toplista menüben megtalálható az oldalon regisztrált felhasználó („séfek”), ezeket a felhasználókat rendezi egy pontszám alapján csökkenő sorrendbe, kiemelve az első 3 legtöbb ponttal rendelkező felhasználót.</w:t>
-      </w:r>
-    </w:p>
-    <w:p>
-      <w:pPr>
         <w:rPr>
           <w:rFonts w:ascii="Times New Roman" w:hAnsi="Times New Roman" w:cs="Times New Roman"/>
           <w:sz w:val="24"/>
@@ -2581,10 +2514,10 @@
           <w:lang w:eastAsia="hu-HU"/>
         </w:rPr>
         <w:drawing>
-          <wp:inline distT="0" distB="0" distL="0" distR="0" wp14:anchorId="2A69BB93" wp14:editId="354DBD96">
-            <wp:extent cx="5760720" cy="5448935"/>
-            <wp:effectExtent l="0" t="0" r="0" b="0"/>
-            <wp:docPr id="25" name="Kép 25"/>
+          <wp:inline distT="0" distB="0" distL="0" distR="0" wp14:anchorId="65C8596F" wp14:editId="00EF67F8">
+            <wp:extent cx="5760720" cy="4514215"/>
+            <wp:effectExtent l="0" t="0" r="0" b="635"/>
+            <wp:docPr id="26" name="Kép 26"/>
             <wp:cNvGraphicFramePr>
               <a:graphicFrameLocks xmlns:a="http://schemas.openxmlformats.org/drawingml/2006/main" noChangeAspect="1"/>
             </wp:cNvGraphicFramePr>
@@ -2604,6 +2537,235 @@
                   <pic:spPr>
                     <a:xfrm>
                       <a:off x="0" y="0"/>
+                      <a:ext cx="5760720" cy="4514215"/>
+                    </a:xfrm>
+                    <a:prstGeom prst="rect">
+                      <a:avLst/>
+                    </a:prstGeom>
+                  </pic:spPr>
+                </pic:pic>
+              </a:graphicData>
+            </a:graphic>
+          </wp:inline>
+        </w:drawing>
+      </w:r>
+    </w:p>
+    <w:p>
+      <w:pPr>
+        <w:rPr>
+          <w:rFonts w:ascii="Times New Roman" w:hAnsi="Times New Roman" w:cs="Times New Roman"/>
+          <w:sz w:val="24"/>
+          <w:szCs w:val="24"/>
+        </w:rPr>
+      </w:pPr>
+      <w:r>
+        <w:rPr>
+          <w:rFonts w:ascii="Times New Roman" w:hAnsi="Times New Roman" w:cs="Times New Roman"/>
+          <w:sz w:val="24"/>
+          <w:szCs w:val="24"/>
+        </w:rPr>
+        <w:t>A kedvencek menüben is megtalálhatóak a „Legfrissebbek” és „Legjobbak” rendezőgombok.</w:t>
+      </w:r>
+    </w:p>
+    <w:p>
+      <w:pPr>
+        <w:rPr>
+          <w:rFonts w:ascii="Times New Roman" w:hAnsi="Times New Roman" w:cs="Times New Roman"/>
+          <w:sz w:val="24"/>
+          <w:szCs w:val="24"/>
+        </w:rPr>
+      </w:pPr>
+      <w:r>
+        <w:rPr>
+          <w:rFonts w:ascii="Times New Roman" w:hAnsi="Times New Roman" w:cs="Times New Roman"/>
+          <w:sz w:val="24"/>
+          <w:szCs w:val="24"/>
+        </w:rPr>
+        <w:br w:type="page"/>
+      </w:r>
+    </w:p>
+    <w:p>
+      <w:pPr>
+        <w:rPr>
+          <w:rFonts w:ascii="Times New Roman" w:hAnsi="Times New Roman" w:cs="Times New Roman"/>
+          <w:sz w:val="24"/>
+          <w:szCs w:val="24"/>
+        </w:rPr>
+      </w:pPr>
+      <w:r>
+        <w:rPr>
+          <w:rFonts w:ascii="Times New Roman" w:hAnsi="Times New Roman" w:cs="Times New Roman"/>
+          <w:sz w:val="24"/>
+          <w:szCs w:val="24"/>
+        </w:rPr>
+        <w:lastRenderedPageBreak/>
+        <w:t>Eltávolítani a kedvencek közül pedig szintén a csillagra kattintva lehet, akár böngészés közben, akár a kedvencek menüben</w:t>
+      </w:r>
+    </w:p>
+    <w:p>
+      <w:pPr>
+        <w:jc w:val="center"/>
+        <w:rPr>
+          <w:rFonts w:ascii="Times New Roman" w:hAnsi="Times New Roman" w:cs="Times New Roman"/>
+          <w:sz w:val="24"/>
+          <w:szCs w:val="24"/>
+        </w:rPr>
+      </w:pPr>
+      <w:r>
+        <w:rPr>
+          <w:rFonts w:ascii="Times New Roman" w:hAnsi="Times New Roman" w:cs="Times New Roman"/>
+          <w:noProof/>
+          <w:sz w:val="24"/>
+          <w:szCs w:val="24"/>
+          <w:lang w:eastAsia="hu-HU"/>
+        </w:rPr>
+        <w:drawing>
+          <wp:inline distT="0" distB="0" distL="0" distR="0">
+            <wp:extent cx="3409950" cy="3514725"/>
+            <wp:effectExtent l="0" t="0" r="0" b="9525"/>
+            <wp:docPr id="27" name="Kép 27"/>
+            <wp:cNvGraphicFramePr>
+              <a:graphicFrameLocks xmlns:a="http://schemas.openxmlformats.org/drawingml/2006/main" noChangeAspect="1"/>
+            </wp:cNvGraphicFramePr>
+            <a:graphic xmlns:a="http://schemas.openxmlformats.org/drawingml/2006/main">
+              <a:graphicData uri="http://schemas.openxmlformats.org/drawingml/2006/picture">
+                <pic:pic xmlns:pic="http://schemas.openxmlformats.org/drawingml/2006/picture">
+                  <pic:nvPicPr>
+                    <pic:cNvPr id="0" name="Picture 1"/>
+                    <pic:cNvPicPr>
+                      <a:picLocks noChangeAspect="1" noChangeArrowheads="1"/>
+                    </pic:cNvPicPr>
+                  </pic:nvPicPr>
+                  <pic:blipFill>
+                    <a:blip r:embed="rId29">
+                      <a:extLst>
+                        <a:ext uri="{28A0092B-C50C-407E-A947-70E740481C1C}">
+                          <a14:useLocalDpi xmlns:a14="http://schemas.microsoft.com/office/drawing/2010/main" val="0"/>
+                        </a:ext>
+                      </a:extLst>
+                    </a:blip>
+                    <a:srcRect/>
+                    <a:stretch>
+                      <a:fillRect/>
+                    </a:stretch>
+                  </pic:blipFill>
+                  <pic:spPr bwMode="auto">
+                    <a:xfrm>
+                      <a:off x="0" y="0"/>
+                      <a:ext cx="3409950" cy="3514725"/>
+                    </a:xfrm>
+                    <a:prstGeom prst="rect">
+                      <a:avLst/>
+                    </a:prstGeom>
+                    <a:noFill/>
+                    <a:ln>
+                      <a:noFill/>
+                    </a:ln>
+                  </pic:spPr>
+                </pic:pic>
+              </a:graphicData>
+            </a:graphic>
+          </wp:inline>
+        </w:drawing>
+      </w:r>
+    </w:p>
+    <w:p>
+      <w:pPr>
+        <w:rPr>
+          <w:rFonts w:ascii="Times New Roman" w:hAnsi="Times New Roman" w:cs="Times New Roman"/>
+          <w:i/>
+          <w:sz w:val="32"/>
+          <w:szCs w:val="32"/>
+          <w:u w:val="single"/>
+        </w:rPr>
+      </w:pPr>
+      <w:r>
+        <w:rPr>
+          <w:rFonts w:ascii="Times New Roman" w:hAnsi="Times New Roman" w:cs="Times New Roman"/>
+          <w:i/>
+          <w:sz w:val="32"/>
+          <w:szCs w:val="32"/>
+          <w:u w:val="single"/>
+        </w:rPr>
+        <w:br w:type="page"/>
+      </w:r>
+    </w:p>
+    <w:p>
+      <w:pPr>
+        <w:rPr>
+          <w:rFonts w:ascii="Times New Roman" w:hAnsi="Times New Roman" w:cs="Times New Roman"/>
+          <w:i/>
+          <w:sz w:val="32"/>
+          <w:szCs w:val="32"/>
+          <w:u w:val="single"/>
+        </w:rPr>
+      </w:pPr>
+      <w:r>
+        <w:rPr>
+          <w:rFonts w:ascii="Times New Roman" w:hAnsi="Times New Roman" w:cs="Times New Roman"/>
+          <w:i/>
+          <w:sz w:val="32"/>
+          <w:szCs w:val="32"/>
+          <w:u w:val="single"/>
+        </w:rPr>
+        <w:lastRenderedPageBreak/>
+        <w:t>Toplista</w:t>
+      </w:r>
+    </w:p>
+    <w:p>
+      <w:pPr>
+        <w:rPr>
+          <w:rFonts w:ascii="Times New Roman" w:hAnsi="Times New Roman" w:cs="Times New Roman"/>
+          <w:sz w:val="24"/>
+          <w:szCs w:val="24"/>
+        </w:rPr>
+      </w:pPr>
+      <w:r>
+        <w:rPr>
+          <w:rFonts w:ascii="Times New Roman" w:hAnsi="Times New Roman" w:cs="Times New Roman"/>
+          <w:sz w:val="24"/>
+          <w:szCs w:val="24"/>
+        </w:rPr>
+        <w:t>A toplista menüben megtalálható az oldalon regisztrált felhasználó („séfek”), ezeket a felhasználókat rendezi egy pontszám alapján csökkenő sorrendbe, kiemelve az első 3 legtöbb ponttal rendelkező felhasználót.</w:t>
+      </w:r>
+    </w:p>
+    <w:p>
+      <w:pPr>
+        <w:rPr>
+          <w:rFonts w:ascii="Times New Roman" w:hAnsi="Times New Roman" w:cs="Times New Roman"/>
+          <w:sz w:val="24"/>
+          <w:szCs w:val="24"/>
+        </w:rPr>
+      </w:pPr>
+      <w:r>
+        <w:rPr>
+          <w:noProof/>
+          <w:lang w:eastAsia="hu-HU"/>
+        </w:rPr>
+        <w:drawing>
+          <wp:inline distT="0" distB="0" distL="0" distR="0" wp14:anchorId="2A69BB93" wp14:editId="354DBD96">
+            <wp:extent cx="5760720" cy="5448935"/>
+            <wp:effectExtent l="0" t="0" r="0" b="0"/>
+            <wp:docPr id="25" name="Kép 25"/>
+            <wp:cNvGraphicFramePr>
+              <a:graphicFrameLocks xmlns:a="http://schemas.openxmlformats.org/drawingml/2006/main" noChangeAspect="1"/>
+            </wp:cNvGraphicFramePr>
+            <a:graphic xmlns:a="http://schemas.openxmlformats.org/drawingml/2006/main">
+              <a:graphicData uri="http://schemas.openxmlformats.org/drawingml/2006/picture">
+                <pic:pic xmlns:pic="http://schemas.openxmlformats.org/drawingml/2006/picture">
+                  <pic:nvPicPr>
+                    <pic:cNvPr id="1" name=""/>
+                    <pic:cNvPicPr/>
+                  </pic:nvPicPr>
+                  <pic:blipFill>
+                    <a:blip r:embed="rId30"/>
+                    <a:stretch>
+                      <a:fillRect/>
+                    </a:stretch>
+                  </pic:blipFill>
+                  <pic:spPr>
+                    <a:xfrm>
+                      <a:off x="0" y="0"/>
                       <a:ext cx="5760720" cy="5448935"/>
                     </a:xfrm>
                     <a:prstGeom prst="rect">
@@ -2616,8 +2778,6 @@
           </wp:inline>
         </w:drawing>
       </w:r>
-      <w:bookmarkStart w:id="0" w:name="_GoBack"/>
-      <w:bookmarkEnd w:id="0"/>
     </w:p>
     <w:sectPr>
       <w:pgSz w:w="11906" w:h="16838"/>

</xml_diff>